<commit_message>
Informe reconocimiento de caripela
</commit_message>
<xml_diff>
--- a/informe/reconocimiento_rostros_informe.docx
+++ b/informe/reconocimiento_rostros_informe.docx
@@ -581,8 +581,6 @@
       <w:r>
         <w:t>Para esto se utilizan métodos matemáticos más complejos, como álgebra lineal y estadística.</w:t>
       </w:r>
-      <w:bookmarkStart w:id="0" w:name="_GoBack"/>
-      <w:bookmarkEnd w:id="0"/>
     </w:p>
     <w:p>
       <w:pPr>
@@ -594,12 +592,14 @@
       <w:r>
         <w:t xml:space="preserve"> </w:t>
       </w:r>
+      <w:proofErr w:type="spellStart"/>
       <w:r>
         <w:t>Sou</w:t>
       </w:r>
       <w:r>
         <w:t>rce</w:t>
       </w:r>
+      <w:proofErr w:type="spellEnd"/>
       <w:r>
         <w:t xml:space="preserve"> donde ha continuado su desarrollo.</w:t>
       </w:r>
@@ -607,7 +607,55 @@
         <w:br/>
       </w:r>
       <w:r>
-        <w:t>Esta librería se llama OpenCV [2], y provee tres métodos de reconocimiento de rostros: Eigenfaces, Fisherfaces y Local Binary Patterns Histrogram (LBPH).</w:t>
+        <w:t xml:space="preserve">Esta librería se llama </w:t>
+      </w:r>
+      <w:proofErr w:type="spellStart"/>
+      <w:r>
+        <w:t>OpenCV</w:t>
+      </w:r>
+      <w:proofErr w:type="spellEnd"/>
+      <w:r>
+        <w:t xml:space="preserve"> [2], y provee tres métodos de reconocimiento de rostros: </w:t>
+      </w:r>
+      <w:proofErr w:type="spellStart"/>
+      <w:r>
+        <w:t>Eigenfaces</w:t>
+      </w:r>
+      <w:proofErr w:type="spellEnd"/>
+      <w:r>
+        <w:t xml:space="preserve">, </w:t>
+      </w:r>
+      <w:proofErr w:type="spellStart"/>
+      <w:r>
+        <w:t>Fisherfaces</w:t>
+      </w:r>
+      <w:proofErr w:type="spellEnd"/>
+      <w:r>
+        <w:t xml:space="preserve"> y Local </w:t>
+      </w:r>
+      <w:proofErr w:type="spellStart"/>
+      <w:r>
+        <w:t>Binary</w:t>
+      </w:r>
+      <w:proofErr w:type="spellEnd"/>
+      <w:r>
+        <w:t xml:space="preserve"> </w:t>
+      </w:r>
+      <w:proofErr w:type="spellStart"/>
+      <w:r>
+        <w:t>Patterns</w:t>
+      </w:r>
+      <w:proofErr w:type="spellEnd"/>
+      <w:r>
+        <w:t xml:space="preserve"> </w:t>
+      </w:r>
+      <w:proofErr w:type="spellStart"/>
+      <w:r>
+        <w:t>Histrogram</w:t>
+      </w:r>
+      <w:proofErr w:type="spellEnd"/>
+      <w:r>
+        <w:t xml:space="preserve"> (LBPH).</w:t>
       </w:r>
     </w:p>
     <w:p>
@@ -703,6 +751,7 @@
           <w:i/>
         </w:rPr>
       </w:pPr>
+      <w:proofErr w:type="spellStart"/>
       <w:r>
         <w:rPr>
           <w:b/>
@@ -710,6 +759,7 @@
         </w:rPr>
         <w:t>Eigenfaces</w:t>
       </w:r>
+      <w:proofErr w:type="spellEnd"/>
     </w:p>
     <w:p>
       <w:pPr>
@@ -770,12 +820,14 @@
           </wp:anchor>
         </w:drawing>
       </w:r>
+      <w:proofErr w:type="spellStart"/>
       <w:r>
         <w:rPr>
           <w:b/>
         </w:rPr>
         <w:t>Fisherfaces</w:t>
       </w:r>
+      <w:proofErr w:type="spellEnd"/>
     </w:p>
     <w:p>
       <w:pPr>
@@ -847,13 +899,44 @@
         <w:rPr>
           <w:b/>
         </w:rPr>
-        <w:t>Local Binary Patterns Histrogram</w:t>
-      </w:r>
-    </w:p>
-    <w:p>
-      <w:pPr>
-        <w:pStyle w:val="Standard"/>
-      </w:pPr>
+        <w:t xml:space="preserve">Local </w:t>
+      </w:r>
+      <w:proofErr w:type="spellStart"/>
+      <w:r>
+        <w:rPr>
+          <w:b/>
+        </w:rPr>
+        <w:t>Binary</w:t>
+      </w:r>
+      <w:proofErr w:type="spellEnd"/>
+      <w:r>
+        <w:rPr>
+          <w:b/>
+        </w:rPr>
+        <w:t xml:space="preserve"> </w:t>
+      </w:r>
+      <w:proofErr w:type="spellStart"/>
+      <w:r>
+        <w:rPr>
+          <w:b/>
+        </w:rPr>
+        <w:t>Patterns</w:t>
+      </w:r>
+      <w:proofErr w:type="spellEnd"/>
+      <w:r>
+        <w:rPr>
+          <w:b/>
+        </w:rPr>
+        <w:t xml:space="preserve"> </w:t>
+      </w:r>
+      <w:proofErr w:type="spellStart"/>
+      <w:r>
+        <w:rPr>
+          <w:b/>
+        </w:rPr>
+        <w:t>Histrogram</w:t>
+      </w:r>
+      <w:proofErr w:type="spellEnd"/>
     </w:p>
     <w:p>
       <w:pPr>
@@ -906,7 +989,15 @@
         <w:br/>
       </w:r>
       <w:r>
-        <w:t>Como algoritmo de reconocimiento, se utilizó OpenCV 3.</w:t>
+        <w:t xml:space="preserve">Como algoritmo de reconocimiento, se utilizó </w:t>
+      </w:r>
+      <w:proofErr w:type="spellStart"/>
+      <w:r>
+        <w:t>OpenCV</w:t>
+      </w:r>
+      <w:proofErr w:type="spellEnd"/>
+      <w:r>
+        <w:t xml:space="preserve"> 3.</w:t>
       </w:r>
       <w:r>
         <w:t>3</w:t>
@@ -1004,7 +1095,21 @@
         <w:rPr>
           <w:rStyle w:val="Textoennegrita"/>
         </w:rPr>
-        <w:t>/haar/</w:t>
+        <w:t>/</w:t>
+      </w:r>
+      <w:proofErr w:type="spellStart"/>
+      <w:r>
+        <w:rPr>
+          <w:rStyle w:val="Textoennegrita"/>
+        </w:rPr>
+        <w:t>haar</w:t>
+      </w:r>
+      <w:proofErr w:type="spellEnd"/>
+      <w:r>
+        <w:rPr>
+          <w:rStyle w:val="Textoennegrita"/>
+        </w:rPr>
+        <w:t>/</w:t>
       </w:r>
       <w:r>
         <w:rPr>
@@ -1140,7 +1245,23 @@
     </w:p>
     <w:p>
       <w:r>
-        <w:t>Solo debe ejecutarse una vez, al iniciar Raspbian. Esto inicia un ambiente virtual de python, el mismo ya tiene instaladas las librerías necesarias para el funcionamiento del proyecto.</w:t>
+        <w:t xml:space="preserve">Solo debe ejecutarse una vez, al iniciar </w:t>
+      </w:r>
+      <w:proofErr w:type="spellStart"/>
+      <w:r>
+        <w:t>Raspbian</w:t>
+      </w:r>
+      <w:proofErr w:type="spellEnd"/>
+      <w:r>
+        <w:t xml:space="preserve">. Esto inicia un ambiente virtual de </w:t>
+      </w:r>
+      <w:proofErr w:type="spellStart"/>
+      <w:r>
+        <w:t>python</w:t>
+      </w:r>
+      <w:proofErr w:type="spellEnd"/>
+      <w:r>
+        <w:t>, el mismo ya tiene instaladas las librerías necesarias para el funcionamiento del proyecto.</w:t>
       </w:r>
     </w:p>
     <w:p>
@@ -1152,7 +1273,23 @@
         </w:numPr>
       </w:pPr>
       <w:r>
-        <w:t>cd ~/Documents/Proyectos/caripela_detection/</w:t>
+        <w:t>cd ~/</w:t>
+      </w:r>
+      <w:proofErr w:type="spellStart"/>
+      <w:r>
+        <w:t>Documents</w:t>
+      </w:r>
+      <w:proofErr w:type="spellEnd"/>
+      <w:r>
+        <w:t>/Proyectos/</w:t>
+      </w:r>
+      <w:proofErr w:type="spellStart"/>
+      <w:r>
+        <w:t>caripela_detection</w:t>
+      </w:r>
+      <w:proofErr w:type="spellEnd"/>
+      <w:r>
+        <w:t>/</w:t>
       </w:r>
     </w:p>
     <w:p>
@@ -1163,9 +1300,24 @@
           <w:numId w:val="13"/>
         </w:numPr>
       </w:pPr>
-      <w:r>
-        <w:t>source ~/.profile</w:t>
-      </w:r>
+      <w:proofErr w:type="spellStart"/>
+      <w:r>
+        <w:t>source</w:t>
+      </w:r>
+      <w:proofErr w:type="spellEnd"/>
+      <w:r>
+        <w:t xml:space="preserve"> ~</w:t>
+      </w:r>
+      <w:proofErr w:type="gramStart"/>
+      <w:r>
+        <w:t>/.</w:t>
+      </w:r>
+      <w:proofErr w:type="spellStart"/>
+      <w:r>
+        <w:t>profile</w:t>
+      </w:r>
+      <w:proofErr w:type="spellEnd"/>
+      <w:proofErr w:type="gramEnd"/>
     </w:p>
     <w:p>
       <w:pPr>
@@ -1175,8 +1327,13 @@
           <w:numId w:val="13"/>
         </w:numPr>
       </w:pPr>
-      <w:r>
-        <w:t>workon cv3</w:t>
+      <w:proofErr w:type="spellStart"/>
+      <w:r>
+        <w:t>workon</w:t>
+      </w:r>
+      <w:proofErr w:type="spellEnd"/>
+      <w:r>
+        <w:t xml:space="preserve"> cv3</w:t>
       </w:r>
     </w:p>
     <w:p>
@@ -1200,13 +1357,26 @@
           <w:numId w:val="14"/>
         </w:numPr>
       </w:pPr>
-      <w:r>
-        <w:t>python caripela_recognition.py</w:t>
-      </w:r>
-    </w:p>
-    <w:p>
-      <w:r>
-        <w:t>Este programa inicia la ventana de video solicitando que el usuario se ubique frente a la cámara para iniciar el reconocimiento. Solo tomará caras que tengan más de 250 px de ancho, por lo que el sujeto debe ubicarse relativamente cerca de la cámara.</w:t>
+      <w:proofErr w:type="spellStart"/>
+      <w:r>
+        <w:t>python</w:t>
+      </w:r>
+      <w:proofErr w:type="spellEnd"/>
+      <w:r>
+        <w:t xml:space="preserve"> caripela_recognition.py</w:t>
+      </w:r>
+    </w:p>
+    <w:p>
+      <w:r>
+        <w:t xml:space="preserve">Este programa inicia la ventana de video solicitando que el usuario se ubique frente a la cámara para iniciar el reconocimiento. Solo tomará caras que tengan más de 250 </w:t>
+      </w:r>
+      <w:proofErr w:type="spellStart"/>
+      <w:r>
+        <w:t>px</w:t>
+      </w:r>
+      <w:proofErr w:type="spellEnd"/>
+      <w:r>
+        <w:t xml:space="preserve"> de ancho, por lo que el sujeto debe ubicarse relativamente cerca de la cámara.</w:t>
       </w:r>
     </w:p>
     <w:p>
@@ -1219,7 +1389,6 @@
         <w:t>Si no es una cara conocida, toma 20 fotos separadas por un número configurable de fotogramas, para luego utilizarlas en el programa de entrenamiento.</w:t>
       </w:r>
     </w:p>
-    <w:p/>
     <w:p/>
     <w:p>
       <w:pPr>
@@ -1243,8 +1412,13 @@
           <w:numId w:val="14"/>
         </w:numPr>
       </w:pPr>
-      <w:r>
-        <w:t>python caripela_training.py</w:t>
+      <w:proofErr w:type="spellStart"/>
+      <w:r>
+        <w:t>python</w:t>
+      </w:r>
+      <w:proofErr w:type="spellEnd"/>
+      <w:r>
+        <w:t xml:space="preserve"> caripela_training.py</w:t>
       </w:r>
     </w:p>
     <w:p>
@@ -1259,7 +1433,12 @@
         <w:t>Caras</w:t>
       </w:r>
       <w:r>
-        <w:t>, y solicita al usuario que indique si se va a realizar una actualización del entrenamiento de una cara conocida, o se va a agregar una nueva cara. En este caso se solicitará el nombre de la persona a reconocer.</w:t>
+        <w:t>, y solicita al usuario que indique si se va a realizar una actua</w:t>
+      </w:r>
+      <w:bookmarkStart w:id="0" w:name="_GoBack"/>
+      <w:bookmarkEnd w:id="0"/>
+      <w:r>
+        <w:t>lización del entrenamiento de una cara conocida, o se va a agregar una nueva cara. En este caso se solicitará el nombre de la persona a reconocer.</w:t>
       </w:r>
     </w:p>
     <w:p/>
@@ -1300,8 +1479,13 @@
         <w:br/>
       </w:r>
       <w:r>
-        <w:t>[2] OpenCV</w:t>
-      </w:r>
+        <w:t xml:space="preserve">[2] </w:t>
+      </w:r>
+      <w:proofErr w:type="spellStart"/>
+      <w:r>
+        <w:t>OpenCV</w:t>
+      </w:r>
+      <w:proofErr w:type="spellEnd"/>
       <w:r>
         <w:t>.</w:t>
       </w:r>
@@ -1340,8 +1524,6 @@
       </w:r>
       <w:r>
         <w:br/>
-      </w:r>
-      <w:r>
         <w:t>[</w:t>
       </w:r>
       <w:r>
@@ -1371,6 +1553,7 @@
       </w:r>
     </w:p>
     <w:sectPr>
+      <w:headerReference w:type="default" r:id="rId20"/>
       <w:pgSz w:w="11906" w:h="16838"/>
       <w:pgMar w:top="1134" w:right="1134" w:bottom="1134" w:left="1134" w:header="720" w:footer="720" w:gutter="0"/>
       <w:cols w:space="720"/>
@@ -1430,6 +1613,55 @@
     </w:p>
   </w:footnote>
 </w:footnotes>
+</file>
+
+<file path=word/header1.xml><?xml version="1.0" encoding="utf-8"?>
+<w:hdr xmlns:wpc="http://schemas.microsoft.com/office/word/2010/wordprocessingCanvas" xmlns:cx="http://schemas.microsoft.com/office/drawing/2014/chartex" xmlns:cx1="http://schemas.microsoft.com/office/drawing/2015/9/8/chartex" xmlns:cx2="http://schemas.microsoft.com/office/drawing/2015/10/21/chartex" xmlns:cx3="http://schemas.microsoft.com/office/drawing/2016/5/9/chartex" xmlns:cx4="http://schemas.microsoft.com/office/drawing/2016/5/10/chartex" xmlns:cx5="http://schemas.microsoft.com/office/drawing/2016/5/11/chartex" xmlns:cx6="http://schemas.microsoft.com/office/drawing/2016/5/12/chartex" xmlns:cx7="http://schemas.microsoft.com/office/drawing/2016/5/13/chartex" xmlns:cx8="http://schemas.microsoft.com/office/drawing/2016/5/14/chartex" xmlns:mc="http://schemas.openxmlformats.org/markup-compatibility/2006" xmlns:aink="http://schemas.microsoft.com/office/drawing/2016/ink" xmlns:am3d="http://schemas.microsoft.com/office/drawing/2017/model3d" xmlns:o="urn:schemas-microsoft-com:office:office" xmlns:r="http://schemas.openxmlformats.org/officeDocument/2006/relationships" xmlns:m="http://schemas.openxmlformats.org/officeDocument/2006/math" xmlns:v="urn:schemas-microsoft-com:vml" xmlns:wp14="http://schemas.microsoft.com/office/word/2010/wordprocessingDrawing" xmlns:wp="http://schemas.openxmlformats.org/drawingml/2006/wordprocessingDrawing" xmlns:w10="urn:schemas-microsoft-com:office:word" xmlns:w="http://schemas.openxmlformats.org/wordprocessingml/2006/main" xmlns:w14="http://schemas.microsoft.com/office/word/2010/wordml" xmlns:w15="http://schemas.microsoft.com/office/word/2012/wordml" xmlns:w16cid="http://schemas.microsoft.com/office/word/2016/wordml/cid" xmlns:w16se="http://schemas.microsoft.com/office/word/2015/wordml/symex" xmlns:wpg="http://schemas.microsoft.com/office/word/2010/wordprocessingGroup" xmlns:wpi="http://schemas.microsoft.com/office/word/2010/wordprocessingInk" xmlns:wne="http://schemas.microsoft.com/office/word/2006/wordml" xmlns:wps="http://schemas.microsoft.com/office/word/2010/wordprocessingShape" mc:Ignorable="w14 w15 w16se w16cid wp14">
+  <w:p>
+    <w:pPr>
+      <w:pStyle w:val="Encabezado"/>
+      <w:jc w:val="right"/>
+      <w:rPr>
+        <w:b/>
+      </w:rPr>
+    </w:pPr>
+    <w:r>
+      <w:t xml:space="preserve">Materia: Control </w:t>
+    </w:r>
+    <w:proofErr w:type="spellStart"/>
+    <w:r>
+      <w:t>Microprocesado</w:t>
+    </w:r>
+    <w:proofErr w:type="spellEnd"/>
+    <w:r>
+      <w:br/>
+    </w:r>
+    <w:r>
+      <w:rPr>
+        <w:b/>
+      </w:rPr>
+      <w:t>Miguel Braidot</w:t>
+    </w:r>
+  </w:p>
+  <w:p>
+    <w:pPr>
+      <w:pStyle w:val="Encabezado"/>
+      <w:jc w:val="right"/>
+      <w:rPr>
+        <w:b/>
+      </w:rPr>
+    </w:pPr>
+  </w:p>
+  <w:p>
+    <w:pPr>
+      <w:pStyle w:val="Encabezado"/>
+      <w:jc w:val="right"/>
+      <w:rPr>
+        <w:b/>
+      </w:rPr>
+    </w:pPr>
+  </w:p>
+</w:hdr>
 </file>
 
 <file path=word/numbering.xml><?xml version="1.0" encoding="utf-8"?>
@@ -2715,6 +2947,7 @@
   <w:style w:type="character" w:default="1" w:styleId="Fuentedeprrafopredeter">
     <w:name w:val="Default Paragraph Font"/>
     <w:uiPriority w:val="1"/>
+    <w:semiHidden/>
     <w:unhideWhenUsed/>
   </w:style>
   <w:style w:type="table" w:default="1" w:styleId="Tablanormal">
@@ -3184,6 +3417,66 @@
       <w:ind w:left="720"/>
       <w:contextualSpacing/>
     </w:pPr>
+    <w:rPr>
+      <w:rFonts w:cs="Mangal"/>
+      <w:szCs w:val="20"/>
+    </w:rPr>
+  </w:style>
+  <w:style w:type="paragraph" w:styleId="Encabezado">
+    <w:name w:val="header"/>
+    <w:basedOn w:val="Normal"/>
+    <w:link w:val="EncabezadoCar"/>
+    <w:uiPriority w:val="99"/>
+    <w:unhideWhenUsed/>
+    <w:rsid w:val="00D7774D"/>
+    <w:pPr>
+      <w:tabs>
+        <w:tab w:val="center" w:pos="4252"/>
+        <w:tab w:val="right" w:pos="8504"/>
+      </w:tabs>
+      <w:spacing w:after="0" w:line="240" w:lineRule="auto"/>
+    </w:pPr>
+    <w:rPr>
+      <w:rFonts w:cs="Mangal"/>
+      <w:szCs w:val="20"/>
+    </w:rPr>
+  </w:style>
+  <w:style w:type="character" w:customStyle="1" w:styleId="EncabezadoCar">
+    <w:name w:val="Encabezado Car"/>
+    <w:basedOn w:val="Fuentedeprrafopredeter"/>
+    <w:link w:val="Encabezado"/>
+    <w:uiPriority w:val="99"/>
+    <w:rsid w:val="00D7774D"/>
+    <w:rPr>
+      <w:rFonts w:cs="Mangal"/>
+      <w:szCs w:val="20"/>
+    </w:rPr>
+  </w:style>
+  <w:style w:type="paragraph" w:styleId="Piedepgina">
+    <w:name w:val="footer"/>
+    <w:basedOn w:val="Normal"/>
+    <w:link w:val="PiedepginaCar"/>
+    <w:uiPriority w:val="99"/>
+    <w:unhideWhenUsed/>
+    <w:rsid w:val="00D7774D"/>
+    <w:pPr>
+      <w:tabs>
+        <w:tab w:val="center" w:pos="4252"/>
+        <w:tab w:val="right" w:pos="8504"/>
+      </w:tabs>
+      <w:spacing w:after="0" w:line="240" w:lineRule="auto"/>
+    </w:pPr>
+    <w:rPr>
+      <w:rFonts w:cs="Mangal"/>
+      <w:szCs w:val="20"/>
+    </w:rPr>
+  </w:style>
+  <w:style w:type="character" w:customStyle="1" w:styleId="PiedepginaCar">
+    <w:name w:val="Pie de página Car"/>
+    <w:basedOn w:val="Fuentedeprrafopredeter"/>
+    <w:link w:val="Piedepgina"/>
+    <w:uiPriority w:val="99"/>
+    <w:rsid w:val="00D7774D"/>
     <w:rPr>
       <w:rFonts w:cs="Mangal"/>
       <w:szCs w:val="20"/>

</xml_diff>